<commit_message>
updated Code for 3+4 plus Dry part
</commit_message>
<xml_diff>
--- a/hw0/dry.docx
+++ b/hw0/dry.docx
@@ -89,23 +89,14 @@
         <w:bidi w:val="0"/>
       </w:pPr>
       <w:r>
-        <w:t>Methods</w:t>
-      </w:r>
-      <w:r>
-        <w:t xml:space="preserve"> are written in </w:t>
+        <w:t xml:space="preserve">Methods are written in </w:t>
       </w:r>
       <w:proofErr w:type="spellStart"/>
       <w:r>
         <w:rPr>
           <w:rFonts w:ascii="Consolas" w:hAnsi="Consolas" w:cs="Consolas"/>
         </w:rPr>
-        <w:t>lower</w:t>
-      </w:r>
-      <w:r>
-        <w:rPr>
-          <w:rFonts w:ascii="Consolas" w:hAnsi="Consolas" w:cs="Consolas"/>
-        </w:rPr>
-        <w:t>CamelCase</w:t>
+        <w:t>lowerCamelCase</w:t>
       </w:r>
       <w:proofErr w:type="spellEnd"/>
       <w:r>
@@ -185,13 +176,7 @@
         <w:rPr>
           <w:rFonts w:ascii="Consolas" w:hAnsi="Consolas" w:cs="Consolas"/>
         </w:rPr>
-        <w:t>b</w:t>
-      </w:r>
-      <w:r>
-        <w:rPr>
-          <w:rFonts w:ascii="Consolas" w:hAnsi="Consolas" w:cs="Consolas"/>
-        </w:rPr>
-        <w:t>oolean</w:t>
+        <w:t>boolean</w:t>
       </w:r>
       <w:proofErr w:type="spellEnd"/>
       <w:r>
@@ -284,21 +269,15 @@
         <w:bidi w:val="0"/>
       </w:pPr>
       <w:r>
-        <w:t>Local Variable</w:t>
-      </w:r>
-      <w:r>
-        <w:t xml:space="preserve"> Names</w:t>
-      </w:r>
-    </w:p>
-    <w:p>
-      <w:pPr>
-        <w:bidi w:val="0"/>
-      </w:pPr>
-      <w:r>
-        <w:t>Local variables</w:t>
-      </w:r>
-      <w:r>
-        <w:t xml:space="preserve"> are written in </w:t>
+        <w:t>Local Variable Names</w:t>
+      </w:r>
+    </w:p>
+    <w:p>
+      <w:pPr>
+        <w:bidi w:val="0"/>
+      </w:pPr>
+      <w:r>
+        <w:t xml:space="preserve">Local variables are written in </w:t>
       </w:r>
       <w:proofErr w:type="spellStart"/>
       <w:r>
@@ -323,21 +302,15 @@
         <w:bidi w:val="0"/>
       </w:pPr>
       <w:r>
-        <w:t>Parameter</w:t>
-      </w:r>
-      <w:r>
-        <w:t xml:space="preserve"> Names</w:t>
-      </w:r>
-    </w:p>
-    <w:p>
-      <w:pPr>
-        <w:bidi w:val="0"/>
-      </w:pPr>
-      <w:r>
-        <w:t>Parameters</w:t>
-      </w:r>
-      <w:r>
-        <w:t xml:space="preserve"> are written in </w:t>
+        <w:t>Parameter Names</w:t>
+      </w:r>
+    </w:p>
+    <w:p>
+      <w:pPr>
+        <w:bidi w:val="0"/>
+      </w:pPr>
+      <w:r>
+        <w:t xml:space="preserve">Parameters are written in </w:t>
       </w:r>
       <w:proofErr w:type="spellStart"/>
       <w:r>
@@ -477,16 +450,7 @@
         <w:bidi w:val="0"/>
       </w:pPr>
       <w:r>
-        <w:t>Java code has a column limit of 1</w:t>
-      </w:r>
-      <w:r>
-        <w:t>2</w:t>
-      </w:r>
-      <w:r>
-        <w:t>0 characters</w:t>
-      </w:r>
-      <w:r>
-        <w:t>.</w:t>
+        <w:t>Java code has a column limit of 120 characters.</w:t>
       </w:r>
     </w:p>
     <w:p>
@@ -1068,30 +1032,15 @@
         <w:bidi w:val="0"/>
       </w:pPr>
       <w:r>
-        <w:t>Vertical</w:t>
-      </w:r>
-      <w:r>
-        <w:t xml:space="preserve"> Whitespace</w:t>
-      </w:r>
-    </w:p>
-    <w:p>
-      <w:pPr>
-        <w:bidi w:val="0"/>
-      </w:pPr>
-      <w:r>
-        <w:t>A</w:t>
-      </w:r>
-      <w:r>
-        <w:t>t least a</w:t>
-      </w:r>
-      <w:r>
-        <w:t xml:space="preserve"> single </w:t>
-      </w:r>
-      <w:r>
-        <w:t xml:space="preserve">new line </w:t>
-      </w:r>
-      <w:r>
-        <w:t>appears:</w:t>
+        <w:t>Vertical Whitespace</w:t>
+      </w:r>
+    </w:p>
+    <w:p>
+      <w:pPr>
+        <w:bidi w:val="0"/>
+      </w:pPr>
+      <w:r>
+        <w:t>At least a single new line appears:</w:t>
       </w:r>
     </w:p>
     <w:p>
@@ -1171,19 +1120,7 @@
         </w:r>
       </w:hyperlink>
       <w:r>
-        <w:t xml:space="preserve">, </w:t>
-      </w:r>
-      <w:r>
-        <w:t xml:space="preserve">in which the opening </w:t>
-      </w:r>
-      <w:r>
-        <w:t xml:space="preserve">curly </w:t>
-      </w:r>
-      <w:r>
-        <w:t>brace is on the same line also for class or method declarations</w:t>
-      </w:r>
-      <w:r>
-        <w:t>.</w:t>
+        <w:t>, in which the opening curly brace is on the same line also for class or method declarations.</w:t>
       </w:r>
     </w:p>
     <w:p>
@@ -1527,25 +1464,7 @@
         <w:rPr>
           <w:rFonts w:ascii="Consolas" w:hAnsi="Consolas" w:cs="Consolas"/>
         </w:rPr>
-        <w:t>/</w:t>
-      </w:r>
-      <w:r>
-        <w:rPr>
-          <w:rFonts w:ascii="Consolas" w:hAnsi="Consolas" w:cs="Consolas"/>
-        </w:rPr>
-        <w:t>*</w:t>
-      </w:r>
-      <w:r>
-        <w:rPr>
-          <w:rFonts w:ascii="Consolas" w:hAnsi="Consolas" w:cs="Consolas"/>
-        </w:rPr>
-        <w:t xml:space="preserve"> Calculating the meaning of life</w:t>
-      </w:r>
-      <w:r>
-        <w:rPr>
-          <w:rFonts w:ascii="Consolas" w:hAnsi="Consolas" w:cs="Consolas"/>
-        </w:rPr>
-        <w:t xml:space="preserve"> */</w:t>
+        <w:t>/* Calculating the meaning of life */</w:t>
       </w:r>
     </w:p>
     <w:p>
@@ -1598,19 +1517,7 @@
         <w:rPr>
           <w:rFonts w:ascii="Consolas" w:hAnsi="Consolas" w:cs="Consolas"/>
         </w:rPr>
-        <w:t>/</w:t>
-      </w:r>
-      <w:r>
-        <w:rPr>
-          <w:rFonts w:ascii="Consolas" w:hAnsi="Consolas" w:cs="Consolas"/>
-        </w:rPr>
-        <w:t>*</w:t>
-      </w:r>
-      <w:r>
-        <w:rPr>
-          <w:rFonts w:ascii="Consolas" w:hAnsi="Consolas" w:cs="Consolas"/>
-        </w:rPr>
-        <w:t xml:space="preserve"> Calculating the meaning</w:t>
+        <w:t>/* Calculating the meaning</w:t>
       </w:r>
     </w:p>
     <w:p>
@@ -1623,19 +1530,7 @@
         <w:rPr>
           <w:rFonts w:ascii="Consolas" w:hAnsi="Consolas" w:cs="Consolas"/>
         </w:rPr>
-        <w:t xml:space="preserve">  </w:t>
-      </w:r>
-      <w:r>
-        <w:rPr>
-          <w:rFonts w:ascii="Consolas" w:hAnsi="Consolas" w:cs="Consolas"/>
-        </w:rPr>
-        <w:t xml:space="preserve"> of life</w:t>
-      </w:r>
-      <w:r>
-        <w:rPr>
-          <w:rFonts w:ascii="Consolas" w:hAnsi="Consolas" w:cs="Consolas"/>
-        </w:rPr>
-        <w:t xml:space="preserve"> */</w:t>
+        <w:t xml:space="preserve">   of life */</w:t>
       </w:r>
     </w:p>
     <w:p>
@@ -1735,13 +1630,7 @@
         <w:rPr>
           <w:rFonts w:ascii="Consolas" w:hAnsi="Consolas" w:cs="Consolas"/>
         </w:rPr>
-        <w:t xml:space="preserve"> = 42;</w:t>
-      </w:r>
-      <w:r>
-        <w:rPr>
-          <w:rFonts w:ascii="Consolas" w:hAnsi="Consolas" w:cs="Consolas"/>
-        </w:rPr>
-        <w:t xml:space="preserve"> </w:t>
+        <w:t xml:space="preserve"> = 42; </w:t>
       </w:r>
       <w:r>
         <w:rPr>
@@ -2054,9 +1943,6 @@
     <w:p>
       <w:pPr>
         <w:pStyle w:val="Title"/>
-        <w:rPr>
-          <w:rtl/>
-        </w:rPr>
       </w:pPr>
       <w:r>
         <w:rPr>
@@ -2068,8 +1954,723 @@
       </w:r>
     </w:p>
     <w:p>
+      <w:r>
+        <w:rPr>
+          <w:rFonts w:hint="cs"/>
+          <w:rtl/>
+        </w:rPr>
+        <w:t xml:space="preserve">פלט תוכנית הבדיקה </w:t>
+      </w:r>
+      <w:proofErr w:type="spellStart"/>
+      <w:r>
+        <w:t>Wallet</w:t>
+      </w:r>
       <w:bookmarkStart w:id="0" w:name="_GoBack"/>
       <w:bookmarkEnd w:id="0"/>
+      <w:r>
+        <w:t>Test</w:t>
+      </w:r>
+      <w:proofErr w:type="spellEnd"/>
+    </w:p>
+    <w:p>
+      <w:pPr>
+        <w:autoSpaceDE w:val="0"/>
+        <w:autoSpaceDN w:val="0"/>
+        <w:bidi w:val="0"/>
+        <w:adjustRightInd w:val="0"/>
+        <w:spacing w:line="240" w:lineRule="auto"/>
+        <w:rPr>
+          <w:rFonts w:ascii="Courier New" w:hAnsi="Courier New" w:cs="Courier New"/>
+          <w:sz w:val="20"/>
+          <w:szCs w:val="20"/>
+        </w:rPr>
+      </w:pPr>
+      <w:r>
+        <w:rPr>
+          <w:rFonts w:ascii="Courier New" w:hAnsi="Courier New" w:cs="Courier New"/>
+          <w:color w:val="000000"/>
+          <w:sz w:val="20"/>
+          <w:szCs w:val="20"/>
+        </w:rPr>
+        <w:t>Wallet size: 0, total: 0.000000</w:t>
+      </w:r>
+    </w:p>
+    <w:p>
+      <w:pPr>
+        <w:autoSpaceDE w:val="0"/>
+        <w:autoSpaceDN w:val="0"/>
+        <w:bidi w:val="0"/>
+        <w:adjustRightInd w:val="0"/>
+        <w:spacing w:line="240" w:lineRule="auto"/>
+        <w:rPr>
+          <w:rFonts w:ascii="Courier New" w:hAnsi="Courier New" w:cs="Courier New"/>
+          <w:sz w:val="20"/>
+          <w:szCs w:val="20"/>
+        </w:rPr>
+      </w:pPr>
+      <w:r>
+        <w:rPr>
+          <w:rFonts w:ascii="Courier New" w:hAnsi="Courier New" w:cs="Courier New"/>
+          <w:color w:val="000000"/>
+          <w:sz w:val="20"/>
+          <w:szCs w:val="20"/>
+        </w:rPr>
+        <w:t>trying to add coin of value 1.000000, results: True</w:t>
+      </w:r>
+    </w:p>
+    <w:p>
+      <w:pPr>
+        <w:autoSpaceDE w:val="0"/>
+        <w:autoSpaceDN w:val="0"/>
+        <w:bidi w:val="0"/>
+        <w:adjustRightInd w:val="0"/>
+        <w:spacing w:line="240" w:lineRule="auto"/>
+        <w:rPr>
+          <w:rFonts w:ascii="Courier New" w:hAnsi="Courier New" w:cs="Courier New"/>
+          <w:sz w:val="20"/>
+          <w:szCs w:val="20"/>
+        </w:rPr>
+      </w:pPr>
+      <w:r>
+        <w:rPr>
+          <w:rFonts w:ascii="Courier New" w:hAnsi="Courier New" w:cs="Courier New"/>
+          <w:color w:val="000000"/>
+          <w:sz w:val="20"/>
+          <w:szCs w:val="20"/>
+        </w:rPr>
+        <w:t>trying to add same coin again, results: False</w:t>
+      </w:r>
+    </w:p>
+    <w:p>
+      <w:pPr>
+        <w:autoSpaceDE w:val="0"/>
+        <w:autoSpaceDN w:val="0"/>
+        <w:bidi w:val="0"/>
+        <w:adjustRightInd w:val="0"/>
+        <w:spacing w:line="240" w:lineRule="auto"/>
+        <w:rPr>
+          <w:rFonts w:ascii="Courier New" w:hAnsi="Courier New" w:cs="Courier New"/>
+          <w:sz w:val="20"/>
+          <w:szCs w:val="20"/>
+        </w:rPr>
+      </w:pPr>
+      <w:r>
+        <w:rPr>
+          <w:rFonts w:ascii="Courier New" w:hAnsi="Courier New" w:cs="Courier New"/>
+          <w:color w:val="000000"/>
+          <w:sz w:val="20"/>
+          <w:szCs w:val="20"/>
+        </w:rPr>
+        <w:t>trying to add coin of value 5.000000, results: True</w:t>
+      </w:r>
+    </w:p>
+    <w:p>
+      <w:pPr>
+        <w:autoSpaceDE w:val="0"/>
+        <w:autoSpaceDN w:val="0"/>
+        <w:bidi w:val="0"/>
+        <w:adjustRightInd w:val="0"/>
+        <w:spacing w:line="240" w:lineRule="auto"/>
+        <w:rPr>
+          <w:rFonts w:ascii="Courier New" w:hAnsi="Courier New" w:cs="Courier New"/>
+          <w:sz w:val="20"/>
+          <w:szCs w:val="20"/>
+        </w:rPr>
+      </w:pPr>
+      <w:r>
+        <w:rPr>
+          <w:rFonts w:ascii="Courier New" w:hAnsi="Courier New" w:cs="Courier New"/>
+          <w:color w:val="000000"/>
+          <w:sz w:val="20"/>
+          <w:szCs w:val="20"/>
+        </w:rPr>
+        <w:t>Added two coins, 1 than 5, wallet size: 2, wallet total:6.000000</w:t>
+      </w:r>
+    </w:p>
+    <w:p>
+      <w:pPr>
+        <w:autoSpaceDE w:val="0"/>
+        <w:autoSpaceDN w:val="0"/>
+        <w:bidi w:val="0"/>
+        <w:adjustRightInd w:val="0"/>
+        <w:spacing w:line="240" w:lineRule="auto"/>
+        <w:rPr>
+          <w:rFonts w:ascii="Courier New" w:hAnsi="Courier New" w:cs="Courier New"/>
+          <w:sz w:val="20"/>
+          <w:szCs w:val="20"/>
+        </w:rPr>
+      </w:pPr>
+      <w:r>
+        <w:rPr>
+          <w:rFonts w:ascii="Courier New" w:hAnsi="Courier New" w:cs="Courier New"/>
+          <w:color w:val="000000"/>
+          <w:sz w:val="20"/>
+          <w:szCs w:val="20"/>
+        </w:rPr>
+        <w:t xml:space="preserve">called </w:t>
+      </w:r>
+      <w:proofErr w:type="gramStart"/>
+      <w:r>
+        <w:rPr>
+          <w:rFonts w:ascii="Courier New" w:hAnsi="Courier New" w:cs="Courier New"/>
+          <w:color w:val="000000"/>
+          <w:sz w:val="20"/>
+          <w:szCs w:val="20"/>
+        </w:rPr>
+        <w:t>Pay(</w:t>
+      </w:r>
+      <w:proofErr w:type="gramEnd"/>
+      <w:r>
+        <w:rPr>
+          <w:rFonts w:ascii="Courier New" w:hAnsi="Courier New" w:cs="Courier New"/>
+          <w:color w:val="000000"/>
+          <w:sz w:val="20"/>
+          <w:szCs w:val="20"/>
+        </w:rPr>
+        <w:t>5) actual pay - 6.000000</w:t>
+      </w:r>
+    </w:p>
+    <w:p>
+      <w:pPr>
+        <w:autoSpaceDE w:val="0"/>
+        <w:autoSpaceDN w:val="0"/>
+        <w:bidi w:val="0"/>
+        <w:adjustRightInd w:val="0"/>
+        <w:spacing w:line="240" w:lineRule="auto"/>
+        <w:rPr>
+          <w:rFonts w:ascii="Courier New" w:hAnsi="Courier New" w:cs="Courier New"/>
+          <w:sz w:val="20"/>
+          <w:szCs w:val="20"/>
+        </w:rPr>
+      </w:pPr>
+      <w:r>
+        <w:rPr>
+          <w:rFonts w:ascii="Courier New" w:hAnsi="Courier New" w:cs="Courier New"/>
+          <w:color w:val="000000"/>
+          <w:sz w:val="20"/>
+          <w:szCs w:val="20"/>
+        </w:rPr>
+        <w:t>Wallet size: 0, total: 0.000000</w:t>
+      </w:r>
+    </w:p>
+    <w:p>
+      <w:pPr>
+        <w:autoSpaceDE w:val="0"/>
+        <w:autoSpaceDN w:val="0"/>
+        <w:bidi w:val="0"/>
+        <w:adjustRightInd w:val="0"/>
+        <w:spacing w:line="240" w:lineRule="auto"/>
+        <w:rPr>
+          <w:rFonts w:ascii="Courier New" w:hAnsi="Courier New" w:cs="Courier New"/>
+          <w:sz w:val="20"/>
+          <w:szCs w:val="20"/>
+        </w:rPr>
+      </w:pPr>
+      <w:r>
+        <w:rPr>
+          <w:rFonts w:ascii="Courier New" w:hAnsi="Courier New" w:cs="Courier New"/>
+          <w:color w:val="000000"/>
+          <w:sz w:val="20"/>
+          <w:szCs w:val="20"/>
+        </w:rPr>
+        <w:t>Added two coins, 1 than 5, wallet size: 2, wallet total:6.000000</w:t>
+      </w:r>
+    </w:p>
+    <w:p>
+      <w:pPr>
+        <w:autoSpaceDE w:val="0"/>
+        <w:autoSpaceDN w:val="0"/>
+        <w:bidi w:val="0"/>
+        <w:adjustRightInd w:val="0"/>
+        <w:spacing w:line="240" w:lineRule="auto"/>
+        <w:rPr>
+          <w:rFonts w:ascii="Courier New" w:hAnsi="Courier New" w:cs="Courier New"/>
+          <w:sz w:val="20"/>
+          <w:szCs w:val="20"/>
+        </w:rPr>
+      </w:pPr>
+      <w:r>
+        <w:rPr>
+          <w:rFonts w:ascii="Courier New" w:hAnsi="Courier New" w:cs="Courier New"/>
+          <w:color w:val="000000"/>
+          <w:sz w:val="20"/>
+          <w:szCs w:val="20"/>
+        </w:rPr>
+        <w:t>check if Wallet contains coin with value 5, results: True</w:t>
+      </w:r>
+    </w:p>
+    <w:p>
+      <w:pPr>
+        <w:autoSpaceDE w:val="0"/>
+        <w:autoSpaceDN w:val="0"/>
+        <w:bidi w:val="0"/>
+        <w:adjustRightInd w:val="0"/>
+        <w:spacing w:line="240" w:lineRule="auto"/>
+        <w:rPr>
+          <w:rFonts w:ascii="Courier New" w:hAnsi="Courier New" w:cs="Courier New"/>
+          <w:sz w:val="20"/>
+          <w:szCs w:val="20"/>
+        </w:rPr>
+      </w:pPr>
+      <w:r>
+        <w:rPr>
+          <w:rFonts w:ascii="Courier New" w:hAnsi="Courier New" w:cs="Courier New"/>
+          <w:color w:val="000000"/>
+          <w:sz w:val="20"/>
+          <w:szCs w:val="20"/>
+        </w:rPr>
+        <w:t xml:space="preserve">called </w:t>
+      </w:r>
+      <w:proofErr w:type="spellStart"/>
+      <w:proofErr w:type="gramStart"/>
+      <w:r>
+        <w:rPr>
+          <w:rFonts w:ascii="Courier New" w:hAnsi="Courier New" w:cs="Courier New"/>
+          <w:color w:val="000000"/>
+          <w:sz w:val="20"/>
+          <w:szCs w:val="20"/>
+        </w:rPr>
+        <w:t>PayMinimum</w:t>
+      </w:r>
+      <w:proofErr w:type="spellEnd"/>
+      <w:r>
+        <w:rPr>
+          <w:rFonts w:ascii="Courier New" w:hAnsi="Courier New" w:cs="Courier New"/>
+          <w:color w:val="000000"/>
+          <w:sz w:val="20"/>
+          <w:szCs w:val="20"/>
+        </w:rPr>
+        <w:t>(</w:t>
+      </w:r>
+      <w:proofErr w:type="gramEnd"/>
+      <w:r>
+        <w:rPr>
+          <w:rFonts w:ascii="Courier New" w:hAnsi="Courier New" w:cs="Courier New"/>
+          <w:color w:val="000000"/>
+          <w:sz w:val="20"/>
+          <w:szCs w:val="20"/>
+        </w:rPr>
+        <w:t>5) actual pay - 5.000000</w:t>
+      </w:r>
+    </w:p>
+    <w:p>
+      <w:pPr>
+        <w:autoSpaceDE w:val="0"/>
+        <w:autoSpaceDN w:val="0"/>
+        <w:bidi w:val="0"/>
+        <w:adjustRightInd w:val="0"/>
+        <w:spacing w:line="240" w:lineRule="auto"/>
+        <w:rPr>
+          <w:rFonts w:ascii="Courier New" w:hAnsi="Courier New" w:cs="Courier New"/>
+          <w:sz w:val="20"/>
+          <w:szCs w:val="20"/>
+        </w:rPr>
+      </w:pPr>
+      <w:r>
+        <w:rPr>
+          <w:rFonts w:ascii="Courier New" w:hAnsi="Courier New" w:cs="Courier New"/>
+          <w:color w:val="000000"/>
+          <w:sz w:val="20"/>
+          <w:szCs w:val="20"/>
+        </w:rPr>
+        <w:t>check if Wallet contains coin with value 5, results: False</w:t>
+      </w:r>
+    </w:p>
+    <w:p>
+      <w:pPr>
+        <w:autoSpaceDE w:val="0"/>
+        <w:autoSpaceDN w:val="0"/>
+        <w:bidi w:val="0"/>
+        <w:adjustRightInd w:val="0"/>
+        <w:spacing w:line="240" w:lineRule="auto"/>
+        <w:rPr>
+          <w:rFonts w:ascii="Courier New" w:hAnsi="Courier New" w:cs="Courier New"/>
+          <w:sz w:val="20"/>
+          <w:szCs w:val="20"/>
+        </w:rPr>
+      </w:pPr>
+      <w:r>
+        <w:rPr>
+          <w:rFonts w:ascii="Courier New" w:hAnsi="Courier New" w:cs="Courier New"/>
+          <w:color w:val="000000"/>
+          <w:sz w:val="20"/>
+          <w:szCs w:val="20"/>
+        </w:rPr>
+        <w:t>Wallet size: 1, total: 1.000000</w:t>
+      </w:r>
+    </w:p>
+    <w:p>
+      <w:pPr>
+        <w:autoSpaceDE w:val="0"/>
+        <w:autoSpaceDN w:val="0"/>
+        <w:bidi w:val="0"/>
+        <w:adjustRightInd w:val="0"/>
+        <w:spacing w:line="240" w:lineRule="auto"/>
+        <w:rPr>
+          <w:rFonts w:ascii="Courier New" w:hAnsi="Courier New" w:cs="Courier New"/>
+          <w:sz w:val="20"/>
+          <w:szCs w:val="20"/>
+        </w:rPr>
+      </w:pPr>
+      <w:r>
+        <w:rPr>
+          <w:rFonts w:ascii="Courier New" w:hAnsi="Courier New" w:cs="Courier New"/>
+          <w:color w:val="000000"/>
+          <w:sz w:val="20"/>
+          <w:szCs w:val="20"/>
+        </w:rPr>
+        <w:t>Emptied Wallet, new size: 0, new total: 0.000000</w:t>
+      </w:r>
+    </w:p>
+    <w:p>
+      <w:pPr>
+        <w:rPr>
+          <w:rtl/>
+        </w:rPr>
+      </w:pPr>
+    </w:p>
+    <w:p>
+      <w:pPr>
+        <w:pStyle w:val="ListParagraph"/>
+        <w:numPr>
+          <w:ilvl w:val="0"/>
+          <w:numId w:val="3"/>
+        </w:numPr>
+      </w:pPr>
+    </w:p>
+    <w:p>
+      <w:pPr>
+        <w:pStyle w:val="ListParagraph"/>
+        <w:numPr>
+          <w:ilvl w:val="1"/>
+          <w:numId w:val="3"/>
+        </w:numPr>
+      </w:pPr>
+      <w:r>
+        <w:rPr>
+          <w:rFonts w:hint="cs"/>
+          <w:rtl/>
+        </w:rPr>
+        <w:t xml:space="preserve">במימוש של הפונקציה </w:t>
+      </w:r>
+      <w:r>
+        <w:t>pay</w:t>
+      </w:r>
+      <w:r>
+        <w:rPr>
+          <w:rFonts w:hint="cs"/>
+          <w:rtl/>
+        </w:rPr>
+        <w:t xml:space="preserve"> אנחנו עוברים על כל המטבעות ומוציאים אותם לפי סדר הכנסתם.</w:t>
+      </w:r>
+    </w:p>
+    <w:p>
+      <w:pPr>
+        <w:pStyle w:val="ListParagraph"/>
+        <w:ind w:left="1440"/>
+        <w:rPr>
+          <w:rtl/>
+        </w:rPr>
+      </w:pPr>
+      <w:r>
+        <w:rPr>
+          <w:rFonts w:hint="cs"/>
+          <w:rtl/>
+        </w:rPr>
+        <w:t>על מנת לעמוד בתנאים נצתרך לעבור על כלל המטבעות לפי גודלם.</w:t>
+      </w:r>
+    </w:p>
+    <w:p>
+      <w:pPr>
+        <w:pStyle w:val="ListParagraph"/>
+        <w:numPr>
+          <w:ilvl w:val="1"/>
+          <w:numId w:val="3"/>
+        </w:numPr>
+      </w:pPr>
+      <w:r>
+        <w:rPr>
+          <w:rFonts w:hint="cs"/>
+          <w:rtl/>
+        </w:rPr>
+        <w:t>המפרט החדש חזק יותר מכיוון שמקשה על מימוש הפונקציה</w:t>
+      </w:r>
+    </w:p>
+    <w:p>
+      <w:pPr>
+        <w:pStyle w:val="ListParagraph"/>
+        <w:numPr>
+          <w:ilvl w:val="0"/>
+          <w:numId w:val="3"/>
+        </w:numPr>
+      </w:pPr>
+    </w:p>
+    <w:p>
+      <w:pPr>
+        <w:pStyle w:val="ListParagraph"/>
+        <w:numPr>
+          <w:ilvl w:val="1"/>
+          <w:numId w:val="3"/>
+        </w:numPr>
+      </w:pPr>
+      <w:r>
+        <w:rPr>
+          <w:rFonts w:hint="cs"/>
+          <w:rtl/>
+        </w:rPr>
+        <w:t>לא יידרש שום שינוי, במידה והסכום שהוכנס גדול מסך כל הטבעות בארנק הפונקציה תכשל בניסיון לספק את הדרישה ותחזיר 0.</w:t>
+      </w:r>
+    </w:p>
+    <w:p>
+      <w:pPr>
+        <w:pStyle w:val="ListParagraph"/>
+        <w:numPr>
+          <w:ilvl w:val="1"/>
+          <w:numId w:val="3"/>
+        </w:numPr>
+      </w:pPr>
+      <w:r>
+        <w:rPr>
+          <w:rFonts w:hint="cs"/>
+          <w:rtl/>
+        </w:rPr>
+        <w:t>חלש יותרף מכיוון שמגביל את הקלט שהמשתמש יכול לשלוח לפונקציה.</w:t>
+      </w:r>
+    </w:p>
+    <w:p>
+      <w:pPr>
+        <w:pStyle w:val="ListParagraph"/>
+        <w:numPr>
+          <w:ilvl w:val="1"/>
+          <w:numId w:val="3"/>
+        </w:numPr>
+      </w:pPr>
+      <w:r>
+        <w:rPr>
+          <w:rFonts w:hint="cs"/>
+          <w:rtl/>
+        </w:rPr>
+        <w:t>לא, אין צורך בשינויים נוספים.</w:t>
+      </w:r>
+    </w:p>
+    <w:p>
+      <w:pPr>
+        <w:bidi w:val="0"/>
+        <w:spacing w:after="160" w:line="259" w:lineRule="auto"/>
+      </w:pPr>
+      <w:r>
+        <w:br w:type="page"/>
+      </w:r>
+    </w:p>
+    <w:p>
+      <w:pPr>
+        <w:pStyle w:val="Title"/>
+      </w:pPr>
+      <w:r>
+        <w:rPr>
+          <w:rFonts w:hint="cs"/>
+          <w:rtl/>
+        </w:rPr>
+        <w:lastRenderedPageBreak/>
+        <w:t xml:space="preserve">שאלה </w:t>
+      </w:r>
+      <w:r>
+        <w:t>4</w:t>
+      </w:r>
+    </w:p>
+    <w:p>
+      <w:r>
+        <w:rPr>
+          <w:rFonts w:hint="cs"/>
+          <w:rtl/>
+        </w:rPr>
+        <w:t xml:space="preserve">פלט תוכנית הבדיקה </w:t>
+      </w:r>
+      <w:proofErr w:type="spellStart"/>
+      <w:r>
+        <w:t>CoinCollectionTest</w:t>
+      </w:r>
+      <w:proofErr w:type="spellEnd"/>
+    </w:p>
+    <w:p/>
+    <w:p/>
+    <w:p>
+      <w:pPr>
+        <w:autoSpaceDE w:val="0"/>
+        <w:autoSpaceDN w:val="0"/>
+        <w:bidi w:val="0"/>
+        <w:adjustRightInd w:val="0"/>
+        <w:spacing w:line="240" w:lineRule="auto"/>
+        <w:rPr>
+          <w:rFonts w:ascii="Courier New" w:hAnsi="Courier New" w:cs="Courier New"/>
+          <w:sz w:val="20"/>
+          <w:szCs w:val="20"/>
+        </w:rPr>
+      </w:pPr>
+      <w:r>
+        <w:rPr>
+          <w:rFonts w:ascii="Courier New" w:hAnsi="Courier New" w:cs="Courier New"/>
+          <w:color w:val="000000"/>
+          <w:sz w:val="20"/>
+          <w:szCs w:val="20"/>
+        </w:rPr>
+        <w:t>trying to add coin of value 1.000000, results: True</w:t>
+      </w:r>
+    </w:p>
+    <w:p>
+      <w:pPr>
+        <w:autoSpaceDE w:val="0"/>
+        <w:autoSpaceDN w:val="0"/>
+        <w:bidi w:val="0"/>
+        <w:adjustRightInd w:val="0"/>
+        <w:spacing w:line="240" w:lineRule="auto"/>
+        <w:rPr>
+          <w:rFonts w:ascii="Courier New" w:hAnsi="Courier New" w:cs="Courier New"/>
+          <w:sz w:val="20"/>
+          <w:szCs w:val="20"/>
+        </w:rPr>
+      </w:pPr>
+      <w:r>
+        <w:rPr>
+          <w:rFonts w:ascii="Courier New" w:hAnsi="Courier New" w:cs="Courier New"/>
+          <w:color w:val="000000"/>
+          <w:sz w:val="20"/>
+          <w:szCs w:val="20"/>
+        </w:rPr>
+        <w:t>collection size: 1, collection total: 1.000000</w:t>
+      </w:r>
+    </w:p>
+    <w:p>
+      <w:pPr>
+        <w:autoSpaceDE w:val="0"/>
+        <w:autoSpaceDN w:val="0"/>
+        <w:bidi w:val="0"/>
+        <w:adjustRightInd w:val="0"/>
+        <w:spacing w:line="240" w:lineRule="auto"/>
+        <w:rPr>
+          <w:rFonts w:ascii="Courier New" w:hAnsi="Courier New" w:cs="Courier New"/>
+          <w:sz w:val="20"/>
+          <w:szCs w:val="20"/>
+        </w:rPr>
+      </w:pPr>
+      <w:r>
+        <w:rPr>
+          <w:rFonts w:ascii="Courier New" w:hAnsi="Courier New" w:cs="Courier New"/>
+          <w:color w:val="000000"/>
+          <w:sz w:val="20"/>
+          <w:szCs w:val="20"/>
+        </w:rPr>
+        <w:t>trying to add coin of value 5.000000, results: True</w:t>
+      </w:r>
+    </w:p>
+    <w:p>
+      <w:pPr>
+        <w:autoSpaceDE w:val="0"/>
+        <w:autoSpaceDN w:val="0"/>
+        <w:bidi w:val="0"/>
+        <w:adjustRightInd w:val="0"/>
+        <w:spacing w:line="240" w:lineRule="auto"/>
+        <w:rPr>
+          <w:rFonts w:ascii="Courier New" w:hAnsi="Courier New" w:cs="Courier New"/>
+          <w:sz w:val="20"/>
+          <w:szCs w:val="20"/>
+        </w:rPr>
+      </w:pPr>
+      <w:r>
+        <w:rPr>
+          <w:rFonts w:ascii="Courier New" w:hAnsi="Courier New" w:cs="Courier New"/>
+          <w:color w:val="000000"/>
+          <w:sz w:val="20"/>
+          <w:szCs w:val="20"/>
+        </w:rPr>
+        <w:t>collection size: 2, collection total: 6.000000</w:t>
+      </w:r>
+    </w:p>
+    <w:p>
+      <w:pPr>
+        <w:autoSpaceDE w:val="0"/>
+        <w:autoSpaceDN w:val="0"/>
+        <w:bidi w:val="0"/>
+        <w:adjustRightInd w:val="0"/>
+        <w:spacing w:line="240" w:lineRule="auto"/>
+        <w:rPr>
+          <w:rFonts w:ascii="Courier New" w:hAnsi="Courier New" w:cs="Courier New"/>
+          <w:sz w:val="20"/>
+          <w:szCs w:val="20"/>
+        </w:rPr>
+      </w:pPr>
+      <w:r>
+        <w:rPr>
+          <w:rFonts w:ascii="Courier New" w:hAnsi="Courier New" w:cs="Courier New"/>
+          <w:color w:val="000000"/>
+          <w:sz w:val="20"/>
+          <w:szCs w:val="20"/>
+        </w:rPr>
+        <w:t>trying to add coin of value 5.000000, results: False</w:t>
+      </w:r>
+    </w:p>
+    <w:p>
+      <w:pPr>
+        <w:autoSpaceDE w:val="0"/>
+        <w:autoSpaceDN w:val="0"/>
+        <w:bidi w:val="0"/>
+        <w:adjustRightInd w:val="0"/>
+        <w:spacing w:line="240" w:lineRule="auto"/>
+        <w:rPr>
+          <w:rFonts w:ascii="Courier New" w:hAnsi="Courier New" w:cs="Courier New"/>
+          <w:sz w:val="20"/>
+          <w:szCs w:val="20"/>
+        </w:rPr>
+      </w:pPr>
+      <w:r>
+        <w:rPr>
+          <w:rFonts w:ascii="Courier New" w:hAnsi="Courier New" w:cs="Courier New"/>
+          <w:color w:val="000000"/>
+          <w:sz w:val="20"/>
+          <w:szCs w:val="20"/>
+        </w:rPr>
+        <w:t>collection size: 2, collection total: 6.000000</w:t>
+      </w:r>
+    </w:p>
+    <w:p>
+      <w:pPr>
+        <w:autoSpaceDE w:val="0"/>
+        <w:autoSpaceDN w:val="0"/>
+        <w:bidi w:val="0"/>
+        <w:adjustRightInd w:val="0"/>
+        <w:spacing w:line="240" w:lineRule="auto"/>
+        <w:rPr>
+          <w:rFonts w:ascii="Courier New" w:hAnsi="Courier New" w:cs="Courier New"/>
+          <w:sz w:val="20"/>
+          <w:szCs w:val="20"/>
+        </w:rPr>
+      </w:pPr>
+      <w:r>
+        <w:rPr>
+          <w:rFonts w:ascii="Courier New" w:hAnsi="Courier New" w:cs="Courier New"/>
+          <w:color w:val="000000"/>
+          <w:sz w:val="20"/>
+          <w:szCs w:val="20"/>
+        </w:rPr>
+        <w:t>emptying collection</w:t>
+      </w:r>
+    </w:p>
+    <w:p>
+      <w:pPr>
+        <w:jc w:val="right"/>
+        <w:rPr>
+          <w:rFonts w:hint="cs"/>
+        </w:rPr>
+      </w:pPr>
+      <w:r>
+        <w:rPr>
+          <w:rFonts w:ascii="Courier New" w:hAnsi="Courier New" w:cs="Courier New"/>
+          <w:color w:val="000000"/>
+          <w:sz w:val="20"/>
+          <w:szCs w:val="20"/>
+        </w:rPr>
+        <w:t>collection size: 0, collection total: 0.000000</w:t>
+      </w:r>
     </w:p>
     <w:sectPr>
       <w:headerReference w:type="default" r:id="rId8"/>
@@ -2140,7 +2741,6 @@
     <w:pPr>
       <w:pStyle w:val="Header"/>
       <w:rPr>
-        <w:rFonts w:hint="cs"/>
         <w:rtl/>
       </w:rPr>
     </w:pPr>
@@ -2178,6 +2778,92 @@
 <file path=word/numbering.xml><?xml version="1.0" encoding="utf-8"?>
 <w:numbering xmlns:wpc="http://schemas.microsoft.com/office/word/2010/wordprocessingCanvas" xmlns:cx="http://schemas.microsoft.com/office/drawing/2014/chartex" xmlns:cx1="http://schemas.microsoft.com/office/drawing/2015/9/8/chartex" xmlns:cx2="http://schemas.microsoft.com/office/drawing/2015/10/21/chartex" xmlns:cx3="http://schemas.microsoft.com/office/drawing/2016/5/9/chartex" xmlns:cx4="http://schemas.microsoft.com/office/drawing/2016/5/10/chartex" xmlns:cx5="http://schemas.microsoft.com/office/drawing/2016/5/11/chartex" xmlns:cx6="http://schemas.microsoft.com/office/drawing/2016/5/12/chartex" xmlns:cx7="http://schemas.microsoft.com/office/drawing/2016/5/13/chartex" xmlns:cx8="http://schemas.microsoft.com/office/drawing/2016/5/14/chartex" xmlns:mc="http://schemas.openxmlformats.org/markup-compatibility/2006" xmlns:aink="http://schemas.microsoft.com/office/drawing/2016/ink" xmlns:am3d="http://schemas.microsoft.com/office/drawing/2017/model3d" xmlns:o="urn:schemas-microsoft-com:office:office" xmlns:r="http://schemas.openxmlformats.org/officeDocument/2006/relationships" xmlns:m="http://schemas.openxmlformats.org/officeDocument/2006/math" xmlns:v="urn:schemas-microsoft-com:vml" xmlns:wp14="http://schemas.microsoft.com/office/word/2010/wordprocessingDrawing" xmlns:wp="http://schemas.openxmlformats.org/drawingml/2006/wordprocessingDrawing" xmlns:w10="urn:schemas-microsoft-com:office:word" xmlns:w="http://schemas.openxmlformats.org/wordprocessingml/2006/main" xmlns:w14="http://schemas.microsoft.com/office/word/2010/wordml" xmlns:w15="http://schemas.microsoft.com/office/word/2012/wordml" xmlns:w16cid="http://schemas.microsoft.com/office/word/2016/wordml/cid" xmlns:w16se="http://schemas.microsoft.com/office/word/2015/wordml/symex" xmlns:wpg="http://schemas.microsoft.com/office/word/2010/wordprocessingGroup" xmlns:wpi="http://schemas.microsoft.com/office/word/2010/wordprocessingInk" xmlns:wne="http://schemas.microsoft.com/office/word/2006/wordml" xmlns:wps="http://schemas.microsoft.com/office/word/2010/wordprocessingShape" mc:Ignorable="w14 w15 w16se w16cid wp14">
   <w:abstractNum w:abstractNumId="0" w15:restartNumberingAfterBreak="0">
+    <w:nsid w:val="14872824"/>
+    <w:multiLevelType w:val="multilevel"/>
+    <w:tmpl w:val="0409001D"/>
+    <w:lvl w:ilvl="0">
+      <w:start w:val="1"/>
+      <w:numFmt w:val="decimal"/>
+      <w:lvlText w:val="%1)"/>
+      <w:lvlJc w:val="left"/>
+      <w:pPr>
+        <w:ind w:left="360" w:hanging="360"/>
+      </w:pPr>
+    </w:lvl>
+    <w:lvl w:ilvl="1">
+      <w:start w:val="1"/>
+      <w:numFmt w:val="lowerLetter"/>
+      <w:lvlText w:val="%2)"/>
+      <w:lvlJc w:val="left"/>
+      <w:pPr>
+        <w:ind w:left="720" w:hanging="360"/>
+      </w:pPr>
+    </w:lvl>
+    <w:lvl w:ilvl="2">
+      <w:start w:val="1"/>
+      <w:numFmt w:val="lowerRoman"/>
+      <w:lvlText w:val="%3)"/>
+      <w:lvlJc w:val="left"/>
+      <w:pPr>
+        <w:ind w:left="1080" w:hanging="360"/>
+      </w:pPr>
+    </w:lvl>
+    <w:lvl w:ilvl="3">
+      <w:start w:val="1"/>
+      <w:numFmt w:val="decimal"/>
+      <w:lvlText w:val="(%4)"/>
+      <w:lvlJc w:val="left"/>
+      <w:pPr>
+        <w:ind w:left="1440" w:hanging="360"/>
+      </w:pPr>
+    </w:lvl>
+    <w:lvl w:ilvl="4">
+      <w:start w:val="1"/>
+      <w:numFmt w:val="lowerLetter"/>
+      <w:lvlText w:val="(%5)"/>
+      <w:lvlJc w:val="left"/>
+      <w:pPr>
+        <w:ind w:left="1800" w:hanging="360"/>
+      </w:pPr>
+    </w:lvl>
+    <w:lvl w:ilvl="5">
+      <w:start w:val="1"/>
+      <w:numFmt w:val="lowerRoman"/>
+      <w:lvlText w:val="(%6)"/>
+      <w:lvlJc w:val="left"/>
+      <w:pPr>
+        <w:ind w:left="2160" w:hanging="360"/>
+      </w:pPr>
+    </w:lvl>
+    <w:lvl w:ilvl="6">
+      <w:start w:val="1"/>
+      <w:numFmt w:val="decimal"/>
+      <w:lvlText w:val="%7."/>
+      <w:lvlJc w:val="left"/>
+      <w:pPr>
+        <w:ind w:left="2520" w:hanging="360"/>
+      </w:pPr>
+    </w:lvl>
+    <w:lvl w:ilvl="7">
+      <w:start w:val="1"/>
+      <w:numFmt w:val="lowerLetter"/>
+      <w:lvlText w:val="%8."/>
+      <w:lvlJc w:val="left"/>
+      <w:pPr>
+        <w:ind w:left="2880" w:hanging="360"/>
+      </w:pPr>
+    </w:lvl>
+    <w:lvl w:ilvl="8">
+      <w:start w:val="1"/>
+      <w:numFmt w:val="lowerRoman"/>
+      <w:lvlText w:val="%9."/>
+      <w:lvlJc w:val="left"/>
+      <w:pPr>
+        <w:ind w:left="3240" w:hanging="360"/>
+      </w:pPr>
+    </w:lvl>
+  </w:abstractNum>
+  <w:abstractNum w:abstractNumId="1" w15:restartNumberingAfterBreak="0">
     <w:nsid w:val="41855633"/>
     <w:multiLevelType w:val="hybridMultilevel"/>
     <w:tmpl w:val="71F8A47E"/>
@@ -2289,8 +2975,107 @@
       </w:rPr>
     </w:lvl>
   </w:abstractNum>
+  <w:abstractNum w:abstractNumId="2" w15:restartNumberingAfterBreak="0">
+    <w:nsid w:val="6986757D"/>
+    <w:multiLevelType w:val="hybridMultilevel"/>
+    <w:tmpl w:val="5776E482"/>
+    <w:lvl w:ilvl="0" w:tplc="064CD640">
+      <w:start w:val="2"/>
+      <w:numFmt w:val="hebrew1"/>
+      <w:lvlText w:val="%1)"/>
+      <w:lvlJc w:val="left"/>
+      <w:pPr>
+        <w:ind w:left="720" w:hanging="360"/>
+      </w:pPr>
+      <w:rPr>
+        <w:rFonts w:hint="default"/>
+        <w:sz w:val="26"/>
+      </w:rPr>
+    </w:lvl>
+    <w:lvl w:ilvl="1" w:tplc="0409000F">
+      <w:start w:val="1"/>
+      <w:numFmt w:val="decimal"/>
+      <w:lvlText w:val="%2."/>
+      <w:lvlJc w:val="left"/>
+      <w:pPr>
+        <w:ind w:left="1440" w:hanging="360"/>
+      </w:pPr>
+      <w:rPr>
+        <w:rFonts w:hint="default"/>
+      </w:rPr>
+    </w:lvl>
+    <w:lvl w:ilvl="2" w:tplc="0409001B" w:tentative="1">
+      <w:start w:val="1"/>
+      <w:numFmt w:val="lowerRoman"/>
+      <w:lvlText w:val="%3."/>
+      <w:lvlJc w:val="right"/>
+      <w:pPr>
+        <w:ind w:left="2160" w:hanging="180"/>
+      </w:pPr>
+    </w:lvl>
+    <w:lvl w:ilvl="3" w:tplc="0409000F" w:tentative="1">
+      <w:start w:val="1"/>
+      <w:numFmt w:val="decimal"/>
+      <w:lvlText w:val="%4."/>
+      <w:lvlJc w:val="left"/>
+      <w:pPr>
+        <w:ind w:left="2880" w:hanging="360"/>
+      </w:pPr>
+    </w:lvl>
+    <w:lvl w:ilvl="4" w:tplc="04090019" w:tentative="1">
+      <w:start w:val="1"/>
+      <w:numFmt w:val="lowerLetter"/>
+      <w:lvlText w:val="%5."/>
+      <w:lvlJc w:val="left"/>
+      <w:pPr>
+        <w:ind w:left="3600" w:hanging="360"/>
+      </w:pPr>
+    </w:lvl>
+    <w:lvl w:ilvl="5" w:tplc="0409001B" w:tentative="1">
+      <w:start w:val="1"/>
+      <w:numFmt w:val="lowerRoman"/>
+      <w:lvlText w:val="%6."/>
+      <w:lvlJc w:val="right"/>
+      <w:pPr>
+        <w:ind w:left="4320" w:hanging="180"/>
+      </w:pPr>
+    </w:lvl>
+    <w:lvl w:ilvl="6" w:tplc="0409000F" w:tentative="1">
+      <w:start w:val="1"/>
+      <w:numFmt w:val="decimal"/>
+      <w:lvlText w:val="%7."/>
+      <w:lvlJc w:val="left"/>
+      <w:pPr>
+        <w:ind w:left="5040" w:hanging="360"/>
+      </w:pPr>
+    </w:lvl>
+    <w:lvl w:ilvl="7" w:tplc="04090019" w:tentative="1">
+      <w:start w:val="1"/>
+      <w:numFmt w:val="lowerLetter"/>
+      <w:lvlText w:val="%8."/>
+      <w:lvlJc w:val="left"/>
+      <w:pPr>
+        <w:ind w:left="5760" w:hanging="360"/>
+      </w:pPr>
+    </w:lvl>
+    <w:lvl w:ilvl="8" w:tplc="0409001B" w:tentative="1">
+      <w:start w:val="1"/>
+      <w:numFmt w:val="lowerRoman"/>
+      <w:lvlText w:val="%9."/>
+      <w:lvlJc w:val="right"/>
+      <w:pPr>
+        <w:ind w:left="6480" w:hanging="180"/>
+      </w:pPr>
+    </w:lvl>
+  </w:abstractNum>
   <w:num w:numId="1">
+    <w:abstractNumId w:val="1"/>
+  </w:num>
+  <w:num w:numId="2">
     <w:abstractNumId w:val="0"/>
+  </w:num>
+  <w:num w:numId="3">
+    <w:abstractNumId w:val="2"/>
   </w:num>
 </w:numbering>
 </file>
@@ -2811,6 +3596,7 @@
   <w:style w:type="character" w:default="1" w:styleId="DefaultParagraphFont">
     <w:name w:val="Default Paragraph Font"/>
     <w:uiPriority w:val="1"/>
+    <w:semiHidden/>
     <w:unhideWhenUsed/>
   </w:style>
   <w:style w:type="table" w:default="1" w:styleId="TableNormal">

</xml_diff>